<commit_message>
Menus + Pitch deck shifting
- Pitch deck shifted back to the GHub for submissions
- Pause menu fixed
- Main menu created
- Options menu created
</commit_message>
<xml_diff>
--- a/Documents/Game Design Document.docx
+++ b/Documents/Game Design Document.docx
@@ -154,10 +154,7 @@
         <w:jc w:val="both"/>
       </w:pPr>
       <w:r>
-        <w:t>As</w:t>
-      </w:r>
-      <w:r>
-        <w:t xml:space="preserve"> the player </w:t>
+        <w:t xml:space="preserve">As the player </w:t>
       </w:r>
       <w:r>
         <w:rPr>
@@ -172,55 +169,10 @@
         <w:rPr>
           <w:color w:val="0076BA"/>
         </w:rPr>
-        <w:t xml:space="preserve">outer </w:t>
-      </w:r>
-      <w:r>
-        <w:rPr>
-          <w:color w:val="0076BA"/>
-        </w:rPr>
-        <w:t>platforms,</w:t>
-      </w:r>
-      <w:r>
-        <w:rPr>
-          <w:color w:val="0076BA"/>
-        </w:rPr>
-        <w:t xml:space="preserve"> </w:t>
-      </w:r>
-      <w:r>
-        <w:t xml:space="preserve">they </w:t>
-      </w:r>
-      <w:r>
-        <w:t>can</w:t>
-      </w:r>
-      <w:r>
-        <w:t xml:space="preserve"> keep their momentum with wall running and sliding to </w:t>
-      </w:r>
-      <w:r>
-        <w:t xml:space="preserve">lower </w:t>
-      </w:r>
-      <w:r>
-        <w:t xml:space="preserve">their </w:t>
-      </w:r>
-      <w:r>
-        <w:t xml:space="preserve">eventual </w:t>
-      </w:r>
-      <w:r>
-        <w:t>time.</w:t>
-      </w:r>
-      <w:r>
-        <w:t xml:space="preserve"> T</w:t>
-      </w:r>
-      <w:r>
-        <w:t xml:space="preserve">here </w:t>
-      </w:r>
-      <w:r>
-        <w:t>are</w:t>
-      </w:r>
-      <w:r>
-        <w:t xml:space="preserve"> boost pads placed around that will add speed to the character.</w:t>
-      </w:r>
-      <w:r>
-        <w:t xml:space="preserve"> </w:t>
+        <w:t xml:space="preserve">outer platforms, </w:t>
+      </w:r>
+      <w:r>
+        <w:t xml:space="preserve">they can keep their momentum with wall running and sliding to lower their eventual time. There are boost pads placed around that will add speed to the character. </w:t>
       </w:r>
     </w:p>
     <w:p>
@@ -504,6 +456,9 @@
     </w:p>
     <w:p>
       <w:r>
+        <w:rPr>
+          <w:noProof/>
+        </w:rPr>
         <w:drawing>
           <wp:inline distT="0" distB="0" distL="0" distR="0" wp14:anchorId="1E082DA3" wp14:editId="3C1FB2B8">
             <wp:extent cx="5727700" cy="3163570"/>
@@ -608,19 +563,214 @@
         <w:pStyle w:val="Body"/>
       </w:pPr>
       <w:r>
-        <w:t>Maps’</w:t>
-      </w:r>
-      <w:r>
-        <w:t xml:space="preserve"> technical requirements </w:t>
-      </w:r>
-      <w:r>
-        <w:t xml:space="preserve">and their platforms’ speed will increase in difficulty as the player progresses through the </w:t>
+        <w:drawing>
+          <wp:anchor distT="0" distB="0" distL="114300" distR="114300" simplePos="0" relativeHeight="251662336" behindDoc="0" locked="0" layoutInCell="1" allowOverlap="1" wp14:anchorId="5CA61E89" wp14:editId="517BA973">
+            <wp:simplePos x="0" y="0"/>
+            <wp:positionH relativeFrom="column">
+              <wp:posOffset>3227705</wp:posOffset>
+            </wp:positionH>
+            <wp:positionV relativeFrom="paragraph">
+              <wp:posOffset>465759</wp:posOffset>
+            </wp:positionV>
+            <wp:extent cx="3092450" cy="2171065"/>
+            <wp:effectExtent l="0" t="0" r="0" b="635"/>
+            <wp:wrapTopAndBottom/>
+            <wp:docPr id="1697109074" name="Picture 2" descr="A screenshot of a video game&#10;&#10;AI-generated content may be incorrect.">
+              <a:extLst xmlns:a="http://schemas.openxmlformats.org/drawingml/2006/main">
+                <a:ext uri="{FF2B5EF4-FFF2-40B4-BE49-F238E27FC236}">
+                  <a16:creationId xmlns:a16="http://schemas.microsoft.com/office/drawing/2014/main" id="{4FACAB7F-DDE9-552A-C706-827BFE933C08}"/>
+                </a:ext>
+              </a:extLst>
+            </wp:docPr>
+            <wp:cNvGraphicFramePr>
+              <a:graphicFrameLocks xmlns:a="http://schemas.openxmlformats.org/drawingml/2006/main" noChangeAspect="1"/>
+            </wp:cNvGraphicFramePr>
+            <a:graphic xmlns:a="http://schemas.openxmlformats.org/drawingml/2006/main">
+              <a:graphicData uri="http://schemas.openxmlformats.org/drawingml/2006/picture">
+                <pic:pic xmlns:pic="http://schemas.openxmlformats.org/drawingml/2006/picture">
+                  <pic:nvPicPr>
+                    <pic:cNvPr id="3" name="Picture 2" descr="A screenshot of a video game&#10;&#10;AI-generated content may be incorrect.">
+                      <a:extLst>
+                        <a:ext uri="{FF2B5EF4-FFF2-40B4-BE49-F238E27FC236}">
+                          <a16:creationId xmlns:a16="http://schemas.microsoft.com/office/drawing/2014/main" id="{4FACAB7F-DDE9-552A-C706-827BFE933C08}"/>
+                        </a:ext>
+                      </a:extLst>
+                    </pic:cNvPr>
+                    <pic:cNvPicPr>
+                      <a:picLocks noChangeAspect="1"/>
+                    </pic:cNvPicPr>
+                  </pic:nvPicPr>
+                  <pic:blipFill rotWithShape="1">
+                    <a:blip r:embed="rId7" cstate="print">
+                      <a:extLst>
+                        <a:ext uri="{28A0092B-C50C-407E-A947-70E740481C1C}">
+                          <a14:useLocalDpi xmlns:a14="http://schemas.microsoft.com/office/drawing/2010/main" val="0"/>
+                        </a:ext>
+                      </a:extLst>
+                    </a:blip>
+                    <a:srcRect l="14322" r="4940"/>
+                    <a:stretch>
+                      <a:fillRect/>
+                    </a:stretch>
+                  </pic:blipFill>
+                  <pic:spPr bwMode="auto">
+                    <a:xfrm>
+                      <a:off x="0" y="0"/>
+                      <a:ext cx="3092450" cy="2171065"/>
+                    </a:xfrm>
+                    <a:prstGeom prst="rect">
+                      <a:avLst/>
+                    </a:prstGeom>
+                    <a:ln>
+                      <a:noFill/>
+                    </a:ln>
+                    <a:extLst>
+                      <a:ext uri="{53640926-AAD7-44D8-BBD7-CCE9431645EC}">
+                        <a14:shadowObscured xmlns:a14="http://schemas.microsoft.com/office/drawing/2010/main"/>
+                      </a:ext>
+                    </a:extLst>
+                  </pic:spPr>
+                </pic:pic>
+              </a:graphicData>
+            </a:graphic>
+            <wp14:sizeRelH relativeFrom="margin">
+              <wp14:pctWidth>0</wp14:pctWidth>
+            </wp14:sizeRelH>
+          </wp:anchor>
+        </w:drawing>
+      </w:r>
+      <w:r>
+        <w:rPr>
+          <w:rFonts w:asciiTheme="minorHAnsi" w:hAnsiTheme="minorHAnsi"/>
+        </w:rPr>
+        <w:drawing>
+          <wp:anchor distT="0" distB="0" distL="114300" distR="114300" simplePos="0" relativeHeight="251659264" behindDoc="0" locked="0" layoutInCell="1" allowOverlap="1" wp14:anchorId="6D960EC2" wp14:editId="3DE3CE32">
+            <wp:simplePos x="0" y="0"/>
+            <wp:positionH relativeFrom="column">
+              <wp:posOffset>-158750</wp:posOffset>
+            </wp:positionH>
+            <wp:positionV relativeFrom="paragraph">
+              <wp:posOffset>475283</wp:posOffset>
+            </wp:positionV>
+            <wp:extent cx="3246755" cy="2161540"/>
+            <wp:effectExtent l="0" t="0" r="0" b="0"/>
+            <wp:wrapTopAndBottom/>
+            <wp:docPr id="4" name="Content Placeholder 3" descr="A screenshot of a video game&#10;&#10;AI-generated content may be incorrect.">
+              <a:extLst xmlns:a="http://schemas.openxmlformats.org/drawingml/2006/main">
+                <a:ext uri="{FF2B5EF4-FFF2-40B4-BE49-F238E27FC236}">
+                  <a16:creationId xmlns:a16="http://schemas.microsoft.com/office/drawing/2014/main" id="{3E9C05B6-2613-9933-A97C-BEDC53B3F365}"/>
+                </a:ext>
+              </a:extLst>
+            </wp:docPr>
+            <wp:cNvGraphicFramePr>
+              <a:graphicFrameLocks xmlns:a="http://schemas.openxmlformats.org/drawingml/2006/main" noGrp="1" noChangeAspect="1"/>
+            </wp:cNvGraphicFramePr>
+            <a:graphic xmlns:a="http://schemas.openxmlformats.org/drawingml/2006/main">
+              <a:graphicData uri="http://schemas.openxmlformats.org/drawingml/2006/picture">
+                <pic:pic xmlns:pic="http://schemas.openxmlformats.org/drawingml/2006/picture">
+                  <pic:nvPicPr>
+                    <pic:cNvPr id="4" name="Content Placeholder 3" descr="A screenshot of a video game&#10;&#10;AI-generated content may be incorrect.">
+                      <a:extLst>
+                        <a:ext uri="{FF2B5EF4-FFF2-40B4-BE49-F238E27FC236}">
+                          <a16:creationId xmlns:a16="http://schemas.microsoft.com/office/drawing/2014/main" id="{3E9C05B6-2613-9933-A97C-BEDC53B3F365}"/>
+                        </a:ext>
+                      </a:extLst>
+                    </pic:cNvPr>
+                    <pic:cNvPicPr>
+                      <a:picLocks noGrp="1" noChangeAspect="1"/>
+                    </pic:cNvPicPr>
+                  </pic:nvPicPr>
+                  <pic:blipFill>
+                    <a:blip r:embed="rId8"/>
+                    <a:stretch>
+                      <a:fillRect/>
+                    </a:stretch>
+                  </pic:blipFill>
+                  <pic:spPr>
+                    <a:xfrm>
+                      <a:off x="0" y="0"/>
+                      <a:ext cx="3246755" cy="2161540"/>
+                    </a:xfrm>
+                    <a:prstGeom prst="rect">
+                      <a:avLst/>
+                    </a:prstGeom>
+                  </pic:spPr>
+                </pic:pic>
+              </a:graphicData>
+            </a:graphic>
+          </wp:anchor>
+        </w:drawing>
+      </w:r>
+      <w:r>
+        <w:t xml:space="preserve">Maps’ technical requirements and their platforms’ speed will increase in difficulty as the player progresses through the </w:t>
       </w:r>
       <w:r>
         <w:t>levels</w:t>
       </w:r>
       <w:r>
         <w:t xml:space="preserve">. </w:t>
+      </w:r>
+      <w:r>
+        <w:rPr>
+          <w:rFonts w:asciiTheme="minorHAnsi" w:hAnsiTheme="minorHAnsi"/>
+        </w:rPr>
+        <w:drawing>
+          <wp:anchor distT="0" distB="0" distL="114300" distR="114300" simplePos="0" relativeHeight="251661312" behindDoc="0" locked="0" layoutInCell="1" allowOverlap="1" wp14:anchorId="5CF77DE5" wp14:editId="69976CEE">
+            <wp:simplePos x="0" y="0"/>
+            <wp:positionH relativeFrom="column">
+              <wp:posOffset>7397115</wp:posOffset>
+            </wp:positionH>
+            <wp:positionV relativeFrom="paragraph">
+              <wp:posOffset>0</wp:posOffset>
+            </wp:positionV>
+            <wp:extent cx="3831466" cy="2171528"/>
+            <wp:effectExtent l="0" t="0" r="0" b="635"/>
+            <wp:wrapNone/>
+            <wp:docPr id="3" name="Picture 2" descr="A screenshot of a video game&#10;&#10;AI-generated content may be incorrect.">
+              <a:extLst xmlns:a="http://schemas.openxmlformats.org/drawingml/2006/main">
+                <a:ext uri="{FF2B5EF4-FFF2-40B4-BE49-F238E27FC236}">
+                  <a16:creationId xmlns:a16="http://schemas.microsoft.com/office/drawing/2014/main" id="{4FACAB7F-DDE9-552A-C706-827BFE933C08}"/>
+                </a:ext>
+              </a:extLst>
+            </wp:docPr>
+            <wp:cNvGraphicFramePr>
+              <a:graphicFrameLocks xmlns:a="http://schemas.openxmlformats.org/drawingml/2006/main" noChangeAspect="1"/>
+            </wp:cNvGraphicFramePr>
+            <a:graphic xmlns:a="http://schemas.openxmlformats.org/drawingml/2006/main">
+              <a:graphicData uri="http://schemas.openxmlformats.org/drawingml/2006/picture">
+                <pic:pic xmlns:pic="http://schemas.openxmlformats.org/drawingml/2006/picture">
+                  <pic:nvPicPr>
+                    <pic:cNvPr id="3" name="Picture 2" descr="A screenshot of a video game&#10;&#10;AI-generated content may be incorrect.">
+                      <a:extLst>
+                        <a:ext uri="{FF2B5EF4-FFF2-40B4-BE49-F238E27FC236}">
+                          <a16:creationId xmlns:a16="http://schemas.microsoft.com/office/drawing/2014/main" id="{4FACAB7F-DDE9-552A-C706-827BFE933C08}"/>
+                        </a:ext>
+                      </a:extLst>
+                    </pic:cNvPr>
+                    <pic:cNvPicPr>
+                      <a:picLocks noChangeAspect="1"/>
+                    </pic:cNvPicPr>
+                  </pic:nvPicPr>
+                  <pic:blipFill>
+                    <a:blip r:embed="rId9"/>
+                    <a:stretch>
+                      <a:fillRect/>
+                    </a:stretch>
+                  </pic:blipFill>
+                  <pic:spPr>
+                    <a:xfrm>
+                      <a:off x="0" y="0"/>
+                      <a:ext cx="3831466" cy="2171528"/>
+                    </a:xfrm>
+                    <a:prstGeom prst="rect">
+                      <a:avLst/>
+                    </a:prstGeom>
+                  </pic:spPr>
+                </pic:pic>
+              </a:graphicData>
+            </a:graphic>
+          </wp:anchor>
+        </w:drawing>
       </w:r>
     </w:p>
     <w:p>
@@ -628,19 +778,59 @@
         <w:pStyle w:val="Heading1"/>
         <w:jc w:val="center"/>
         <w:rPr>
+          <w:rFonts w:asciiTheme="minorHAnsi" w:hAnsiTheme="minorHAnsi"/>
           <w:color w:val="auto"/>
         </w:rPr>
       </w:pPr>
       <w:r>
         <w:rPr>
+          <w:rFonts w:asciiTheme="minorHAnsi" w:hAnsiTheme="minorHAnsi"/>
           <w:color w:val="auto"/>
         </w:rPr>
+        <w:lastRenderedPageBreak/>
         <w:t>Sound References and Styles</w:t>
       </w:r>
     </w:p>
-    <w:p/>
+    <w:p>
+      <w:pPr>
+        <w:rPr>
+          <w:rFonts w:asciiTheme="minorHAnsi" w:hAnsiTheme="minorHAnsi"/>
+        </w:rPr>
+      </w:pPr>
+    </w:p>
+    <w:p>
+      <w:pPr>
+        <w:pStyle w:val="Heading1"/>
+        <w:jc w:val="center"/>
+        <w:rPr>
+          <w:rFonts w:asciiTheme="minorHAnsi" w:hAnsiTheme="minorHAnsi"/>
+          <w:color w:val="auto"/>
+        </w:rPr>
+      </w:pPr>
+      <w:r>
+        <w:rPr>
+          <w:rFonts w:asciiTheme="minorHAnsi" w:hAnsiTheme="minorHAnsi"/>
+          <w:color w:val="auto"/>
+        </w:rPr>
+        <w:t>Backstor</w:t>
+      </w:r>
+      <w:r>
+        <w:rPr>
+          <w:rFonts w:asciiTheme="minorHAnsi" w:hAnsiTheme="minorHAnsi"/>
+          <w:color w:val="auto"/>
+        </w:rPr>
+        <w:t>y</w:t>
+      </w:r>
+    </w:p>
+    <w:p>
+      <w:pPr>
+        <w:rPr>
+          <w:rFonts w:asciiTheme="minorHAnsi" w:hAnsiTheme="minorHAnsi"/>
+        </w:rPr>
+      </w:pPr>
+    </w:p>
     <w:sectPr>
-      <w:footerReference w:type="default" r:id="rId7"/>
+      <w:footerReference w:type="default" r:id="rId10"/>
       <w:pgSz w:w="11900" w:h="16840"/>
       <w:pgMar w:top="1440" w:right="1440" w:bottom="1440" w:left="1440" w:header="480" w:footer="480" w:gutter="0"/>
       <w:cols w:space="720"/>
@@ -1158,7 +1348,6 @@
   <w:style w:type="character" w:default="1" w:styleId="DefaultParagraphFont">
     <w:name w:val="Default Paragraph Font"/>
     <w:uiPriority w:val="1"/>
-    <w:semiHidden/>
     <w:unhideWhenUsed/>
   </w:style>
   <w:style w:type="table" w:default="1" w:styleId="TableNormal">

</xml_diff>